<commit_message>
comment deleted from .doc
</commit_message>
<xml_diff>
--- a/esej/Esej_Nikola_Ilic_Nenad_Gligorov.doc.docx
+++ b/esej/Esej_Nikola_Ilic_Nenad_Gligorov.doc.docx
@@ -2150,12 +2150,6 @@
       <w:r>
         <w:t>Kao glavni doprinos ovog  sistema izdvaja se parser LegalRuleML dokumenata, iz razloga što ne radi čisto parsiranje teksta, već teži ka tome da sačuva celokupnu semantiku dokumenta, kao i sve veze između instanci bipartitnog stabla dokumenta. U toku pisanja ovog rada, nije pronađen nijedan parser ovog tipa. Predloženo rešenje može poslužiti i kao komponenta u razvoju softvera autonomnih automobila.</w:t>
       </w:r>
-      <w:r>
-        <w:rPr>
-          <w:rStyle w:val="CommentReference"/>
-        </w:rPr>
-        <w:commentReference w:id="0"/>
-      </w:r>
     </w:p>
     <w:p>
       <w:pPr>
@@ -2353,7 +2347,7 @@
       <w:r>
         <w:t xml:space="preserve">, dostupno na: </w:t>
       </w:r>
-      <w:hyperlink r:id="rId14" w:history="1">
+      <w:hyperlink r:id="rId13" w:history="1">
         <w:r>
           <w:rPr>
             <w:rStyle w:val="Hyperlink"/>
@@ -2379,7 +2373,7 @@
       <w:r>
         <w:t xml:space="preserve">, dostupno na: </w:t>
       </w:r>
-      <w:hyperlink r:id="rId15" w:history="1">
+      <w:hyperlink r:id="rId14" w:history="1">
         <w:r>
           <w:rPr>
             <w:rStyle w:val="Hyperlink"/>
@@ -2405,7 +2399,7 @@
       <w:r>
         <w:t xml:space="preserve"> dostupno na: </w:t>
       </w:r>
-      <w:hyperlink r:id="rId16" w:history="1">
+      <w:hyperlink r:id="rId15" w:history="1">
         <w:r>
           <w:rPr>
             <w:rStyle w:val="Hyperlink"/>
@@ -2464,53 +2458,6 @@
     </w:sectPr>
   </w:body>
 </w:document>
-</file>
-
-<file path=word/comments.xml><?xml version="1.0" encoding="utf-8"?>
-<w:comments xmlns:ve="http://schemas.openxmlformats.org/markup-compatibility/2006" xmlns:o="urn:schemas-microsoft-com:office:office" xmlns:r="http://schemas.openxmlformats.org/officeDocument/2006/relationships" xmlns:m="http://schemas.openxmlformats.org/officeDocument/2006/math" xmlns:v="urn:schemas-microsoft-com:vml" xmlns:wp="http://schemas.openxmlformats.org/drawingml/2006/wordprocessingDrawing" xmlns:w10="urn:schemas-microsoft-com:office:word" xmlns:w="http://schemas.openxmlformats.org/wordprocessingml/2006/main" xmlns:wne="http://schemas.microsoft.com/office/word/2006/wordml">
-  <w:comment w:id="0" w:author="M" w:date="2020-04-14T23:54:00Z" w:initials="MM">
-    <w:p>
-      <w:pPr>
-        <w:pStyle w:val="CommentText"/>
-      </w:pPr>
-      <w:r>
-        <w:rPr>
-          <w:rStyle w:val="CommentReference"/>
-        </w:rPr>
-        <w:annotationRef/>
-      </w:r>
-      <w:r>
-        <w:t>Pošto je vaš softver  baziran na pravilima u LegalRuleML formatu, p</w:t>
-      </w:r>
-      <w:r>
-        <w:t xml:space="preserve">redlažem da dodate jedan pasus o tome koliki izazov predstavlja </w:t>
-      </w:r>
-      <w:r>
-        <w:t xml:space="preserve">priprema </w:t>
-      </w:r>
-      <w:r>
-        <w:t xml:space="preserve">zakonskih odredbi u </w:t>
-      </w:r>
-      <w:r>
-        <w:t xml:space="preserve">ovom </w:t>
-      </w:r>
-      <w:r>
-        <w:t>formatu.</w:t>
-      </w:r>
-    </w:p>
-    <w:p>
-      <w:pPr>
-        <w:pStyle w:val="CommentText"/>
-      </w:pPr>
-      <w:r>
-        <w:t>Kakva predznanja korisnik mora imati da bi bio u stanju da prip</w:t>
-      </w:r>
-      <w:r>
-        <w:t>remi bazu znanja za vaš softver? Da li mu se to može olakšati (možda nekim domen-specifičnim jezikom)?</w:t>
-      </w:r>
-    </w:p>
-  </w:comment>
-</w:comments>
 </file>
 
 <file path=word/numbering.xml><?xml version="1.0" encoding="utf-8"?>
@@ -4559,7 +4506,7 @@
 </file>
 
 <file path=customXml/itemProps1.xml><?xml version="1.0" encoding="utf-8"?>
-<ds:datastoreItem xmlns:ds="http://schemas.openxmlformats.org/officeDocument/2006/customXml" ds:itemID="{0AE76EC2-DB68-4950-B427-1AAD2E4F2D2A}">
+<ds:datastoreItem xmlns:ds="http://schemas.openxmlformats.org/officeDocument/2006/customXml" ds:itemID="{A2EFB314-91D2-4273-98B1-864F0C106DB7}">
   <ds:schemaRefs>
     <ds:schemaRef ds:uri="http://schemas.openxmlformats.org/officeDocument/2006/bibliography"/>
   </ds:schemaRefs>

</xml_diff>